<commit_message>
Deploy HUPO-PSI/mzTab to github.com/HUPO-PSI/mzTab.git:gh-pages
</commit_message>
<xml_diff>
--- a/2_0-metabolomics-draft/mzTab_format_specification_2_0-M_draft.docx
+++ b/2_0-metabolomics-draft/mzTab_format_specification_2_0-M_draft.docx
@@ -86,7 +86,7 @@
     </w:p>
     <w:p>
       <w:r>
-        <w:t xml:space="preserve">Last updated: Wed Jan 23 10:01:19 UTC 2019</w:t>
+        <w:t xml:space="preserve">Last updated: Wed Jan 23 10:15:51 UTC 2019</w:t>
       </w:r>
     </w:p>
     <w:p>
@@ -101,7 +101,7 @@
           <w:rPr>
             <w:rStyle w:val="Link"/>
           </w:rPr>
-          <w:t xml:space="preserve">45309e486b18525db4315096f628fe5818d778cd</w:t>
+          <w:t xml:space="preserve">ad828fae276d1547b2bd5516e8621e439501f999</w:t>
         </w:r>
       </w:hyperlink>
       <w:r>
@@ -18472,7 +18472,7 @@
 <file path=word/numbering.xml><?xml version="1.0" encoding="utf-8"?>
 <w:numbering xmlns:w="http://schemas.openxmlformats.org/wordprocessingml/2006/main">
   <w:abstractNum w:abstractNumId="0">
-    <w:nsid w:val="dc5b2b4b"/>
+    <w:nsid w:val="d9fc62b1"/>
     <w:multiLevelType w:val="multilevel"/>
     <w:lvl w:ilvl="0">
       <w:numFmt w:val="bullet"/>
@@ -18553,7 +18553,7 @@
     </w:lvl>
   </w:abstractNum>
   <w:abstractNum w:abstractNumId="3">
-    <w:nsid w:val="9576719f"/>
+    <w:nsid w:val="f003888c"/>
     <w:multiLevelType w:val="multilevel"/>
     <w:lvl w:ilvl="0">
       <w:numFmt w:val="bullet"/>
@@ -18634,7 +18634,7 @@
     </w:lvl>
   </w:abstractNum>
   <w:abstractNum w:abstractNumId="2">
-    <w:nsid w:val="2eef2d79"/>
+    <w:nsid w:val="119a3dbd"/>
     <w:multiLevelType w:val="multilevel"/>
     <w:lvl w:ilvl="0">
       <w:start w:val="1"/>
@@ -18722,7 +18722,7 @@
     </w:lvl>
   </w:abstractNum>
   <w:abstractNum w:abstractNumId="4">
-    <w:nsid w:val="24449558"/>
+    <w:nsid w:val="e9f070cd"/>
     <w:multiLevelType w:val="multilevel"/>
     <w:lvl w:ilvl="0">
       <w:start w:val="1"/>

</xml_diff>